<commit_message>
TAREA 86 SLA DE PETCLINIC
Aprobado por los miembros del equipo, arreglado retoques de forma.
</commit_message>
<xml_diff>
--- a/DocumentationSprint4/IT/S4-IT-A44-SLAPetclinic.docx
+++ b/DocumentationSprint4/IT/S4-IT-A44-SLAPetclinic.docx
@@ -556,7 +556,7 @@
           <w:sz w:val="32"/>
           <w:szCs w:val="32"/>
         </w:rPr>
-        <w:t>1</w:t>
+        <w:t>2</w:t>
       </w:r>
       <w:r>
         <w:rPr>
@@ -806,6 +806,13 @@
               </w:rPr>
               <w:t>Creación del documento</w:t>
             </w:r>
+            <w:r>
+              <w:rPr>
+                <w:noProof/>
+                <w:lang w:val="es-ES"/>
+              </w:rPr>
+              <w:t>.</w:t>
+            </w:r>
           </w:p>
           <w:p>
             <w:pPr>
@@ -829,10 +836,68 @@
           </w:p>
         </w:tc>
       </w:tr>
+      <w:tr>
+        <w:tc>
+          <w:tcPr>
+            <w:tcW w:w="1375" w:type="dxa"/>
+          </w:tcPr>
+          <w:p>
+            <w:pPr>
+              <w:rPr>
+                <w:noProof/>
+              </w:rPr>
+            </w:pPr>
+            <w:r>
+              <w:rPr>
+                <w:noProof/>
+              </w:rPr>
+              <w:t>18/05/2021</w:t>
+            </w:r>
+          </w:p>
+        </w:tc>
+        <w:tc>
+          <w:tcPr>
+            <w:tcW w:w="1030" w:type="dxa"/>
+          </w:tcPr>
+          <w:p>
+            <w:pPr>
+              <w:rPr>
+                <w:noProof/>
+              </w:rPr>
+            </w:pPr>
+            <w:r>
+              <w:rPr>
+                <w:noProof/>
+              </w:rPr>
+              <w:t>V2.0.0</w:t>
+            </w:r>
+          </w:p>
+        </w:tc>
+        <w:tc>
+          <w:tcPr>
+            <w:tcW w:w="5812" w:type="dxa"/>
+          </w:tcPr>
+          <w:p>
+            <w:pPr>
+              <w:pStyle w:val="Prrafodelista"/>
+              <w:numPr>
+                <w:ilvl w:val="0"/>
+                <w:numId w:val="2"/>
+              </w:numPr>
+              <w:rPr>
+                <w:noProof/>
+              </w:rPr>
+            </w:pPr>
+            <w:r>
+              <w:rPr>
+                <w:noProof/>
+              </w:rPr>
+              <w:t>Aprobado por los miembros del grupo.</w:t>
+            </w:r>
+          </w:p>
+        </w:tc>
+      </w:tr>
     </w:tbl>
-    <w:p/>
-    <w:p/>
-    <w:p/>
     <w:p/>
     <w:p/>
     <w:p/>
@@ -1372,6 +1437,7 @@
           <w:rFonts w:eastAsia="Times New Roman"/>
           <w:lang w:eastAsia="es-ES"/>
         </w:rPr>
+        <w:lastRenderedPageBreak/>
         <w:t>DEFINICIÓN DEL ACUERDO A NIVEL DE SERVICIO.</w:t>
       </w:r>
       <w:bookmarkEnd w:id="41"/>
@@ -1477,10 +1543,7 @@
         </w:numPr>
       </w:pPr>
       <w:r>
-        <w:t>No se contabilizarán las demoras que estén completa y exclusivamente en el ámbito de las responsabilidades de terceros</w:t>
-      </w:r>
-      <w:r>
-        <w:t xml:space="preserve"> (otros proveedores externos, etc.).</w:t>
+        <w:t>No se contabilizarán las demoras que estén completa y exclusivamente en el ámbito de las responsabilidades de terceros (otros proveedores externos, etc.).</w:t>
       </w:r>
     </w:p>
     <w:p/>
@@ -1516,6 +1579,7 @@
       </w:pPr>
       <w:bookmarkStart w:id="44" w:name="_Toc72069921"/>
       <w:r>
+        <w:lastRenderedPageBreak/>
         <w:t>INDICADORES.</w:t>
       </w:r>
       <w:bookmarkEnd w:id="44"/>
@@ -1780,39 +1844,7 @@
                 <w:bCs/>
                 <w:lang w:val="es-ES"/>
               </w:rPr>
-              <w:t>Porcentaje de incident</w:t>
-            </w:r>
-            <w:r>
-              <w:rPr>
-                <w:b/>
-                <w:bCs/>
-                <w:lang w:val="es-ES"/>
-              </w:rPr>
-              <w:t>e</w:t>
-            </w:r>
-            <w:r>
-              <w:rPr>
-                <w:b/>
-                <w:bCs/>
-                <w:lang w:val="es-ES"/>
-              </w:rPr>
-              <w:t>s resueltos en plazo, con prioridad “</w:t>
-            </w:r>
-            <w:r>
-              <w:rPr>
-                <w:b/>
-                <w:bCs/>
-                <w:lang w:val="es-ES"/>
-              </w:rPr>
-              <w:t>high</w:t>
-            </w:r>
-            <w:r>
-              <w:rPr>
-                <w:b/>
-                <w:bCs/>
-                <w:lang w:val="es-ES"/>
-              </w:rPr>
-              <w:t>”:</w:t>
+              <w:t>Porcentaje de incidentes resueltos en plazo, con prioridad “high”:</w:t>
             </w:r>
             <w:r>
               <w:rPr>
@@ -1899,39 +1931,7 @@
                 <w:bCs/>
                 <w:lang w:val="es-ES"/>
               </w:rPr>
-              <w:t>Porcentaje de incident</w:t>
-            </w:r>
-            <w:r>
-              <w:rPr>
-                <w:b/>
-                <w:bCs/>
-                <w:lang w:val="es-ES"/>
-              </w:rPr>
-              <w:t>e</w:t>
-            </w:r>
-            <w:r>
-              <w:rPr>
-                <w:b/>
-                <w:bCs/>
-                <w:lang w:val="es-ES"/>
-              </w:rPr>
-              <w:t>s resueltos en plazo, con prioridad “</w:t>
-            </w:r>
-            <w:r>
-              <w:rPr>
-                <w:b/>
-                <w:bCs/>
-                <w:lang w:val="es-ES"/>
-              </w:rPr>
-              <w:t>medium</w:t>
-            </w:r>
-            <w:r>
-              <w:rPr>
-                <w:b/>
-                <w:bCs/>
-                <w:lang w:val="es-ES"/>
-              </w:rPr>
-              <w:t>”:</w:t>
+              <w:t>Porcentaje de incidentes resueltos en plazo, con prioridad “medium”:</w:t>
             </w:r>
             <w:r>
               <w:rPr>
@@ -2018,39 +2018,7 @@
                 <w:bCs/>
                 <w:lang w:val="es-ES"/>
               </w:rPr>
-              <w:t>Porcentaje de incident</w:t>
-            </w:r>
-            <w:r>
-              <w:rPr>
-                <w:b/>
-                <w:bCs/>
-                <w:lang w:val="es-ES"/>
-              </w:rPr>
-              <w:t>e</w:t>
-            </w:r>
-            <w:r>
-              <w:rPr>
-                <w:b/>
-                <w:bCs/>
-                <w:lang w:val="es-ES"/>
-              </w:rPr>
-              <w:t>s resueltos en plazo, con prioridad “</w:t>
-            </w:r>
-            <w:r>
-              <w:rPr>
-                <w:b/>
-                <w:bCs/>
-                <w:lang w:val="es-ES"/>
-              </w:rPr>
-              <w:t>low</w:t>
-            </w:r>
-            <w:r>
-              <w:rPr>
-                <w:b/>
-                <w:bCs/>
-                <w:lang w:val="es-ES"/>
-              </w:rPr>
-              <w:t>”:</w:t>
+              <w:t>Porcentaje de incidentes resueltos en plazo, con prioridad “low”:</w:t>
             </w:r>
             <w:r>
               <w:rPr>
@@ -2137,39 +2105,7 @@
                 <w:bCs/>
                 <w:lang w:val="es-ES"/>
               </w:rPr>
-              <w:t>Porcentaje de incident</w:t>
-            </w:r>
-            <w:r>
-              <w:rPr>
-                <w:b/>
-                <w:bCs/>
-                <w:lang w:val="es-ES"/>
-              </w:rPr>
-              <w:t>e</w:t>
-            </w:r>
-            <w:r>
-              <w:rPr>
-                <w:b/>
-                <w:bCs/>
-                <w:lang w:val="es-ES"/>
-              </w:rPr>
-              <w:t xml:space="preserve">s </w:t>
-            </w:r>
-            <w:r>
-              <w:rPr>
-                <w:b/>
-                <w:bCs/>
-                <w:lang w:val="es-ES"/>
-              </w:rPr>
-              <w:t>asignados</w:t>
-            </w:r>
-            <w:r>
-              <w:rPr>
-                <w:b/>
-                <w:bCs/>
-                <w:lang w:val="es-ES"/>
-              </w:rPr>
-              <w:t xml:space="preserve"> en plazo, con prioridad “critical”:</w:t>
+              <w:t>Porcentaje de incidentes asignados en plazo, con prioridad “critical”:</w:t>
             </w:r>
             <w:r>
               <w:rPr>
@@ -2274,55 +2210,7 @@
                 <w:bCs/>
                 <w:lang w:val="es-ES"/>
               </w:rPr>
-              <w:t>Porcentaje de incident</w:t>
-            </w:r>
-            <w:r>
-              <w:rPr>
-                <w:b/>
-                <w:bCs/>
-                <w:lang w:val="es-ES"/>
-              </w:rPr>
-              <w:t>e</w:t>
-            </w:r>
-            <w:r>
-              <w:rPr>
-                <w:b/>
-                <w:bCs/>
-                <w:lang w:val="es-ES"/>
-              </w:rPr>
-              <w:t xml:space="preserve">s </w:t>
-            </w:r>
-            <w:r>
-              <w:rPr>
-                <w:b/>
-                <w:bCs/>
-                <w:lang w:val="es-ES"/>
-              </w:rPr>
-              <w:t>asignados</w:t>
-            </w:r>
-            <w:r>
-              <w:rPr>
-                <w:b/>
-                <w:bCs/>
-                <w:lang w:val="es-ES"/>
-              </w:rPr>
-              <w:t xml:space="preserve"> en plazo, con prioridad “</w:t>
-            </w:r>
-            <w:r>
-              <w:rPr>
-                <w:b/>
-                <w:bCs/>
-                <w:lang w:val="es-ES"/>
-              </w:rPr>
-              <w:t>high</w:t>
-            </w:r>
-            <w:r>
-              <w:rPr>
-                <w:b/>
-                <w:bCs/>
-                <w:lang w:val="es-ES"/>
-              </w:rPr>
-              <w:t>”:</w:t>
+              <w:t>Porcentaje de incidentes asignados en plazo, con prioridad “high”:</w:t>
             </w:r>
             <w:r>
               <w:rPr>
@@ -2427,55 +2315,7 @@
                 <w:bCs/>
                 <w:lang w:val="es-ES"/>
               </w:rPr>
-              <w:t>Porcentaje de incident</w:t>
-            </w:r>
-            <w:r>
-              <w:rPr>
-                <w:b/>
-                <w:bCs/>
-                <w:lang w:val="es-ES"/>
-              </w:rPr>
-              <w:t>e</w:t>
-            </w:r>
-            <w:r>
-              <w:rPr>
-                <w:b/>
-                <w:bCs/>
-                <w:lang w:val="es-ES"/>
-              </w:rPr>
-              <w:t xml:space="preserve">s </w:t>
-            </w:r>
-            <w:r>
-              <w:rPr>
-                <w:b/>
-                <w:bCs/>
-                <w:lang w:val="es-ES"/>
-              </w:rPr>
-              <w:t>asignados</w:t>
-            </w:r>
-            <w:r>
-              <w:rPr>
-                <w:b/>
-                <w:bCs/>
-                <w:lang w:val="es-ES"/>
-              </w:rPr>
-              <w:t xml:space="preserve"> en plazo, con prioridad “</w:t>
-            </w:r>
-            <w:r>
-              <w:rPr>
-                <w:b/>
-                <w:bCs/>
-                <w:lang w:val="es-ES"/>
-              </w:rPr>
-              <w:t>medium</w:t>
-            </w:r>
-            <w:r>
-              <w:rPr>
-                <w:b/>
-                <w:bCs/>
-                <w:lang w:val="es-ES"/>
-              </w:rPr>
-              <w:t>”:</w:t>
+              <w:t>Porcentaje de incidentes asignados en plazo, con prioridad “medium”:</w:t>
             </w:r>
             <w:r>
               <w:rPr>
@@ -2535,7 +2375,6 @@
           </w:tcPr>
           <w:p>
             <w:r>
-              <w:lastRenderedPageBreak/>
               <w:t>Porcentaje</w:t>
             </w:r>
           </w:p>
@@ -2570,6 +2409,7 @@
                 <w:b/>
                 <w:bCs/>
               </w:rPr>
+              <w:lastRenderedPageBreak/>
               <w:t>I_08</w:t>
             </w:r>
           </w:p>
@@ -2595,55 +2435,7 @@
                 <w:bCs/>
                 <w:lang w:val="es-ES"/>
               </w:rPr>
-              <w:t>Porcentaje de incident</w:t>
-            </w:r>
-            <w:r>
-              <w:rPr>
-                <w:b/>
-                <w:bCs/>
-                <w:lang w:val="es-ES"/>
-              </w:rPr>
-              <w:t>e</w:t>
-            </w:r>
-            <w:r>
-              <w:rPr>
-                <w:b/>
-                <w:bCs/>
-                <w:lang w:val="es-ES"/>
-              </w:rPr>
-              <w:t xml:space="preserve">s </w:t>
-            </w:r>
-            <w:r>
-              <w:rPr>
-                <w:b/>
-                <w:bCs/>
-                <w:lang w:val="es-ES"/>
-              </w:rPr>
-              <w:t xml:space="preserve">asignados </w:t>
-            </w:r>
-            <w:r>
-              <w:rPr>
-                <w:b/>
-                <w:bCs/>
-                <w:lang w:val="es-ES"/>
-              </w:rPr>
-              <w:t>en plazo, con prioridad “</w:t>
-            </w:r>
-            <w:r>
-              <w:rPr>
-                <w:b/>
-                <w:bCs/>
-                <w:lang w:val="es-ES"/>
-              </w:rPr>
-              <w:t>low</w:t>
-            </w:r>
-            <w:r>
-              <w:rPr>
-                <w:b/>
-                <w:bCs/>
-                <w:lang w:val="es-ES"/>
-              </w:rPr>
-              <w:t>”:</w:t>
+              <w:t>Porcentaje de incidentes asignados en plazo, con prioridad “low”:</w:t>
             </w:r>
             <w:r>
               <w:rPr>
@@ -2745,39 +2537,7 @@
                 <w:bCs/>
                 <w:lang w:val="es-ES"/>
               </w:rPr>
-              <w:t xml:space="preserve">Porcentaje de </w:t>
-            </w:r>
-            <w:r>
-              <w:rPr>
-                <w:b/>
-                <w:bCs/>
-                <w:lang w:val="es-ES"/>
-              </w:rPr>
-              <w:t xml:space="preserve">RFC </w:t>
-            </w:r>
-            <w:r>
-              <w:rPr>
-                <w:b/>
-                <w:bCs/>
-                <w:lang w:val="es-ES"/>
-              </w:rPr>
-              <w:t>resueltos en plazo, con prioridad “</w:t>
-            </w:r>
-            <w:r>
-              <w:rPr>
-                <w:b/>
-                <w:bCs/>
-                <w:lang w:val="es-ES"/>
-              </w:rPr>
-              <w:t>high</w:t>
-            </w:r>
-            <w:r>
-              <w:rPr>
-                <w:b/>
-                <w:bCs/>
-                <w:lang w:val="es-ES"/>
-              </w:rPr>
-              <w:t>”:</w:t>
+              <w:t>Porcentaje de RFC resueltos en plazo, con prioridad “high”:</w:t>
             </w:r>
             <w:r>
               <w:rPr>
@@ -2839,14 +2599,7 @@
                 <w:b/>
                 <w:bCs/>
               </w:rPr>
-              <w:t>I_</w:t>
-            </w:r>
-            <w:r>
-              <w:rPr>
-                <w:b/>
-                <w:bCs/>
-              </w:rPr>
-              <w:t>10</w:t>
+              <w:t>I_10</w:t>
             </w:r>
           </w:p>
         </w:tc>
@@ -2868,23 +2621,7 @@
                 <w:bCs/>
                 <w:lang w:val="es-ES"/>
               </w:rPr>
-              <w:t>Porcentaje de RFC resueltos en plazo, con prioridad “</w:t>
-            </w:r>
-            <w:r>
-              <w:rPr>
-                <w:b/>
-                <w:bCs/>
-                <w:lang w:val="es-ES"/>
-              </w:rPr>
-              <w:t>medium</w:t>
-            </w:r>
-            <w:r>
-              <w:rPr>
-                <w:b/>
-                <w:bCs/>
-                <w:lang w:val="es-ES"/>
-              </w:rPr>
-              <w:t>”:</w:t>
+              <w:t>Porcentaje de RFC resueltos en plazo, con prioridad “medium”:</w:t>
             </w:r>
             <w:r>
               <w:rPr>
@@ -2922,19 +2659,7 @@
           </w:tcPr>
           <w:p>
             <w:r>
-              <w:t>I_</w:t>
-            </w:r>
-            <w:r>
-              <w:t>10</w:t>
-            </w:r>
-            <w:r>
-              <w:t>&gt;=</w:t>
-            </w:r>
-            <w:r>
-              <w:t>7</w:t>
-            </w:r>
-            <w:r>
-              <w:t>0%</w:t>
+              <w:t>I_10&gt;=70%</w:t>
             </w:r>
           </w:p>
         </w:tc>
@@ -2958,14 +2683,7 @@
                 <w:b/>
                 <w:bCs/>
               </w:rPr>
-              <w:t>I_</w:t>
-            </w:r>
-            <w:r>
-              <w:rPr>
-                <w:b/>
-                <w:bCs/>
-              </w:rPr>
-              <w:t>11</w:t>
+              <w:t>I_11</w:t>
             </w:r>
           </w:p>
         </w:tc>
@@ -2987,23 +2705,7 @@
                 <w:bCs/>
                 <w:lang w:val="es-ES"/>
               </w:rPr>
-              <w:t>Porcentaje de RFC resueltos en plazo, con prioridad “</w:t>
-            </w:r>
-            <w:r>
-              <w:rPr>
-                <w:b/>
-                <w:bCs/>
-                <w:lang w:val="es-ES"/>
-              </w:rPr>
-              <w:t>low</w:t>
-            </w:r>
-            <w:r>
-              <w:rPr>
-                <w:b/>
-                <w:bCs/>
-                <w:lang w:val="es-ES"/>
-              </w:rPr>
-              <w:t>”:</w:t>
+              <w:t>Porcentaje de RFC resueltos en plazo, con prioridad “low”:</w:t>
             </w:r>
             <w:r>
               <w:rPr>
@@ -3041,19 +2743,7 @@
           </w:tcPr>
           <w:p>
             <w:r>
-              <w:t>I_</w:t>
-            </w:r>
-            <w:r>
-              <w:t>11</w:t>
-            </w:r>
-            <w:r>
-              <w:t>&gt;=</w:t>
-            </w:r>
-            <w:r>
-              <w:t>6</w:t>
-            </w:r>
-            <w:r>
-              <w:t>0%</w:t>
+              <w:t>I_11&gt;=60%</w:t>
             </w:r>
           </w:p>
         </w:tc>
@@ -3077,14 +2767,7 @@
                 <w:b/>
                 <w:bCs/>
               </w:rPr>
-              <w:t>I_</w:t>
-            </w:r>
-            <w:r>
-              <w:rPr>
-                <w:b/>
-                <w:bCs/>
-              </w:rPr>
-              <w:t>12</w:t>
+              <w:t>I_12</w:t>
             </w:r>
           </w:p>
         </w:tc>
@@ -3106,23 +2789,7 @@
                 <w:bCs/>
                 <w:lang w:val="es-ES"/>
               </w:rPr>
-              <w:t xml:space="preserve">Porcentaje de RFC </w:t>
-            </w:r>
-            <w:r>
-              <w:rPr>
-                <w:b/>
-                <w:bCs/>
-                <w:lang w:val="es-ES"/>
-              </w:rPr>
-              <w:t xml:space="preserve">asignados </w:t>
-            </w:r>
-            <w:r>
-              <w:rPr>
-                <w:b/>
-                <w:bCs/>
-                <w:lang w:val="es-ES"/>
-              </w:rPr>
-              <w:t>en plazo, con prioridad “high”:</w:t>
+              <w:t>Porcentaje de RFC asignados en plazo, con prioridad “high”:</w:t>
             </w:r>
             <w:r>
               <w:rPr>
@@ -3178,13 +2845,7 @@
           </w:tcPr>
           <w:p>
             <w:r>
-              <w:t>I_</w:t>
-            </w:r>
-            <w:r>
-              <w:t>12</w:t>
-            </w:r>
-            <w:r>
-              <w:t>&gt;=80%</w:t>
+              <w:t>I_12&gt;=80%</w:t>
             </w:r>
           </w:p>
         </w:tc>
@@ -3208,14 +2869,7 @@
                 <w:b/>
                 <w:bCs/>
               </w:rPr>
-              <w:t>I_</w:t>
-            </w:r>
-            <w:r>
-              <w:rPr>
-                <w:b/>
-                <w:bCs/>
-              </w:rPr>
-              <w:t>13</w:t>
+              <w:t>I_13</w:t>
             </w:r>
           </w:p>
         </w:tc>
@@ -3237,23 +2891,7 @@
                 <w:bCs/>
                 <w:lang w:val="es-ES"/>
               </w:rPr>
-              <w:t>Porcentaje de RFC asignados en plazo, con prioridad “</w:t>
-            </w:r>
-            <w:r>
-              <w:rPr>
-                <w:b/>
-                <w:bCs/>
-                <w:lang w:val="es-ES"/>
-              </w:rPr>
-              <w:t>medium</w:t>
-            </w:r>
-            <w:r>
-              <w:rPr>
-                <w:b/>
-                <w:bCs/>
-                <w:lang w:val="es-ES"/>
-              </w:rPr>
-              <w:t>”:</w:t>
+              <w:t>Porcentaje de RFC asignados en plazo, con prioridad “medium”:</w:t>
             </w:r>
             <w:r>
               <w:rPr>
@@ -3309,19 +2947,7 @@
           </w:tcPr>
           <w:p>
             <w:r>
-              <w:t>I_</w:t>
-            </w:r>
-            <w:r>
-              <w:t>13</w:t>
-            </w:r>
-            <w:r>
-              <w:t>&gt;=</w:t>
-            </w:r>
-            <w:r>
-              <w:t>7</w:t>
-            </w:r>
-            <w:r>
-              <w:t>0%</w:t>
+              <w:t>I_13&gt;=70%</w:t>
             </w:r>
           </w:p>
         </w:tc>
@@ -3345,14 +2971,7 @@
                 <w:b/>
                 <w:bCs/>
               </w:rPr>
-              <w:t>I_</w:t>
-            </w:r>
-            <w:r>
-              <w:rPr>
-                <w:b/>
-                <w:bCs/>
-              </w:rPr>
-              <w:t>14</w:t>
+              <w:t>I_14</w:t>
             </w:r>
           </w:p>
         </w:tc>
@@ -3374,23 +2993,7 @@
                 <w:bCs/>
                 <w:lang w:val="es-ES"/>
               </w:rPr>
-              <w:t>Porcentaje de RFC asignados en plazo, con prioridad “</w:t>
-            </w:r>
-            <w:r>
-              <w:rPr>
-                <w:b/>
-                <w:bCs/>
-                <w:lang w:val="es-ES"/>
-              </w:rPr>
-              <w:t>low</w:t>
-            </w:r>
-            <w:r>
-              <w:rPr>
-                <w:b/>
-                <w:bCs/>
-                <w:lang w:val="es-ES"/>
-              </w:rPr>
-              <w:t>”:</w:t>
+              <w:t>Porcentaje de RFC asignados en plazo, con prioridad “low”:</w:t>
             </w:r>
             <w:r>
               <w:rPr>
@@ -3446,19 +3049,7 @@
           </w:tcPr>
           <w:p>
             <w:r>
-              <w:t>I_</w:t>
-            </w:r>
-            <w:r>
-              <w:t>14</w:t>
-            </w:r>
-            <w:r>
-              <w:t>&gt;=</w:t>
-            </w:r>
-            <w:r>
-              <w:t>6</w:t>
-            </w:r>
-            <w:r>
-              <w:t>0%</w:t>
+              <w:t>I_14&gt;=60%</w:t>
             </w:r>
           </w:p>
         </w:tc>
@@ -3702,13 +3293,7 @@
         <w:t>siete u ocho días</w:t>
       </w:r>
       <w:r>
-        <w:t xml:space="preserve">. </w:t>
-      </w:r>
-      <w:r>
-        <w:t>Lo mismo ocurre para los valores de TTR (definido como el Cycle Time)</w:t>
-      </w:r>
-      <w:r>
-        <w:t xml:space="preserve">, </w:t>
+        <w:t xml:space="preserve">. Lo mismo ocurre para los valores de TTR (definido como el Cycle Time), </w:t>
       </w:r>
       <w:r>
         <w:t>como se puede observar a partir de las siguientes imágenes.</w:t>
@@ -4137,14 +3722,7 @@
                 <w:b/>
                 <w:bCs/>
               </w:rPr>
-              <w:t>I_0</w:t>
-            </w:r>
-            <w:r>
-              <w:rPr>
-                <w:b/>
-                <w:bCs/>
-              </w:rPr>
-              <w:t>2</w:t>
+              <w:t>I_02</w:t>
             </w:r>
           </w:p>
         </w:tc>
@@ -4163,25 +3741,7 @@
               <w:rPr>
                 <w:lang w:val="es-ES"/>
               </w:rPr>
-              <w:t>I_0</w:t>
-            </w:r>
-            <w:r>
-              <w:rPr>
-                <w:lang w:val="es-ES"/>
-              </w:rPr>
-              <w:t>2</w:t>
-            </w:r>
-            <w:r>
-              <w:rPr>
-                <w:lang w:val="es-ES"/>
-              </w:rPr>
-              <w:t>&lt;</w:t>
-            </w:r>
-            <w:r>
-              <w:rPr>
-                <w:lang w:val="es-ES"/>
-              </w:rPr>
-              <w:t>80</w:t>
+              <w:t>I_02&lt;80</w:t>
             </w:r>
           </w:p>
         </w:tc>
@@ -4218,14 +3778,7 @@
                 <w:b/>
                 <w:bCs/>
               </w:rPr>
-              <w:t>I_0</w:t>
-            </w:r>
-            <w:r>
-              <w:rPr>
-                <w:b/>
-                <w:bCs/>
-              </w:rPr>
-              <w:t>3</w:t>
+              <w:t>I_03</w:t>
             </w:r>
           </w:p>
         </w:tc>
@@ -4244,31 +3797,7 @@
               <w:rPr>
                 <w:lang w:val="es-ES"/>
               </w:rPr>
-              <w:t>I_0</w:t>
-            </w:r>
-            <w:r>
-              <w:rPr>
-                <w:lang w:val="es-ES"/>
-              </w:rPr>
-              <w:t>3</w:t>
-            </w:r>
-            <w:r>
-              <w:rPr>
-                <w:lang w:val="es-ES"/>
-              </w:rPr>
-              <w:t>&lt;</w:t>
-            </w:r>
-            <w:r>
-              <w:rPr>
-                <w:lang w:val="es-ES"/>
-              </w:rPr>
-              <w:t>7</w:t>
-            </w:r>
-            <w:r>
-              <w:rPr>
-                <w:lang w:val="es-ES"/>
-              </w:rPr>
-              <w:t>0</w:t>
+              <w:t>I_03&lt;70</w:t>
             </w:r>
           </w:p>
         </w:tc>
@@ -4305,14 +3834,7 @@
                 <w:b/>
                 <w:bCs/>
               </w:rPr>
-              <w:t>I_0</w:t>
-            </w:r>
-            <w:r>
-              <w:rPr>
-                <w:b/>
-                <w:bCs/>
-              </w:rPr>
-              <w:t>4</w:t>
+              <w:t>I_04</w:t>
             </w:r>
           </w:p>
         </w:tc>
@@ -4331,31 +3853,7 @@
               <w:rPr>
                 <w:lang w:val="es-ES"/>
               </w:rPr>
-              <w:t>I_0</w:t>
-            </w:r>
-            <w:r>
-              <w:rPr>
-                <w:lang w:val="es-ES"/>
-              </w:rPr>
-              <w:t>4</w:t>
-            </w:r>
-            <w:r>
-              <w:rPr>
-                <w:lang w:val="es-ES"/>
-              </w:rPr>
-              <w:t>&lt;</w:t>
-            </w:r>
-            <w:r>
-              <w:rPr>
-                <w:lang w:val="es-ES"/>
-              </w:rPr>
-              <w:t>6</w:t>
-            </w:r>
-            <w:r>
-              <w:rPr>
-                <w:lang w:val="es-ES"/>
-              </w:rPr>
-              <w:t>0</w:t>
+              <w:t>I_04&lt;60</w:t>
             </w:r>
           </w:p>
         </w:tc>
@@ -4392,14 +3890,7 @@
                 <w:b/>
                 <w:bCs/>
               </w:rPr>
-              <w:t>I_0</w:t>
-            </w:r>
-            <w:r>
-              <w:rPr>
-                <w:b/>
-                <w:bCs/>
-              </w:rPr>
-              <w:t>5</w:t>
+              <w:t>I_05</w:t>
             </w:r>
           </w:p>
         </w:tc>
@@ -4418,19 +3909,7 @@
               <w:rPr>
                 <w:lang w:val="es-ES"/>
               </w:rPr>
-              <w:t>I_0</w:t>
-            </w:r>
-            <w:r>
-              <w:rPr>
-                <w:lang w:val="es-ES"/>
-              </w:rPr>
-              <w:t>5</w:t>
-            </w:r>
-            <w:r>
-              <w:rPr>
-                <w:lang w:val="es-ES"/>
-              </w:rPr>
-              <w:t>&lt;90</w:t>
+              <w:t>I_05&lt;90</w:t>
             </w:r>
           </w:p>
         </w:tc>
@@ -4443,10 +3922,7 @@
               <w:jc w:val="center"/>
             </w:pPr>
             <w:r>
-              <w:t>5</w:t>
-            </w:r>
-            <w:r>
-              <w:t>% x C_I</w:t>
+              <w:t>5% x C_I</w:t>
             </w:r>
           </w:p>
         </w:tc>
@@ -4470,14 +3946,7 @@
                 <w:b/>
                 <w:bCs/>
               </w:rPr>
-              <w:t>I_0</w:t>
-            </w:r>
-            <w:r>
-              <w:rPr>
-                <w:b/>
-                <w:bCs/>
-              </w:rPr>
-              <w:t>6</w:t>
+              <w:t>I_06</w:t>
             </w:r>
           </w:p>
         </w:tc>
@@ -4496,31 +3965,7 @@
               <w:rPr>
                 <w:lang w:val="es-ES"/>
               </w:rPr>
-              <w:t>I_0</w:t>
-            </w:r>
-            <w:r>
-              <w:rPr>
-                <w:lang w:val="es-ES"/>
-              </w:rPr>
-              <w:t>6</w:t>
-            </w:r>
-            <w:r>
-              <w:rPr>
-                <w:lang w:val="es-ES"/>
-              </w:rPr>
-              <w:t>&lt;</w:t>
-            </w:r>
-            <w:r>
-              <w:rPr>
-                <w:lang w:val="es-ES"/>
-              </w:rPr>
-              <w:t>8</w:t>
-            </w:r>
-            <w:r>
-              <w:rPr>
-                <w:lang w:val="es-ES"/>
-              </w:rPr>
-              <w:t>0</w:t>
+              <w:t>I_06&lt;80</w:t>
             </w:r>
           </w:p>
         </w:tc>
@@ -4557,14 +4002,7 @@
                 <w:b/>
                 <w:bCs/>
               </w:rPr>
-              <w:t>I_0</w:t>
-            </w:r>
-            <w:r>
-              <w:rPr>
-                <w:b/>
-                <w:bCs/>
-              </w:rPr>
-              <w:t>7</w:t>
+              <w:t>I_07</w:t>
             </w:r>
           </w:p>
         </w:tc>
@@ -4583,31 +4021,7 @@
               <w:rPr>
                 <w:lang w:val="es-ES"/>
               </w:rPr>
-              <w:t>I_0</w:t>
-            </w:r>
-            <w:r>
-              <w:rPr>
-                <w:lang w:val="es-ES"/>
-              </w:rPr>
-              <w:t>7</w:t>
-            </w:r>
-            <w:r>
-              <w:rPr>
-                <w:lang w:val="es-ES"/>
-              </w:rPr>
-              <w:t>&lt;</w:t>
-            </w:r>
-            <w:r>
-              <w:rPr>
-                <w:lang w:val="es-ES"/>
-              </w:rPr>
-              <w:t>7</w:t>
-            </w:r>
-            <w:r>
-              <w:rPr>
-                <w:lang w:val="es-ES"/>
-              </w:rPr>
-              <w:t>0</w:t>
+              <w:t>I_07&lt;70</w:t>
             </w:r>
           </w:p>
         </w:tc>
@@ -4644,14 +4058,7 @@
                 <w:b/>
                 <w:bCs/>
               </w:rPr>
-              <w:t>I_0</w:t>
-            </w:r>
-            <w:r>
-              <w:rPr>
-                <w:b/>
-                <w:bCs/>
-              </w:rPr>
-              <w:t>8</w:t>
+              <w:t>I_08</w:t>
             </w:r>
           </w:p>
         </w:tc>
@@ -4670,31 +4077,7 @@
               <w:rPr>
                 <w:lang w:val="es-ES"/>
               </w:rPr>
-              <w:t>I_0</w:t>
-            </w:r>
-            <w:r>
-              <w:rPr>
-                <w:lang w:val="es-ES"/>
-              </w:rPr>
-              <w:t>8</w:t>
-            </w:r>
-            <w:r>
-              <w:rPr>
-                <w:lang w:val="es-ES"/>
-              </w:rPr>
-              <w:t>&lt;</w:t>
-            </w:r>
-            <w:r>
-              <w:rPr>
-                <w:lang w:val="es-ES"/>
-              </w:rPr>
-              <w:t>6</w:t>
-            </w:r>
-            <w:r>
-              <w:rPr>
-                <w:lang w:val="es-ES"/>
-              </w:rPr>
-              <w:t>0</w:t>
+              <w:t>I_08&lt;60</w:t>
             </w:r>
           </w:p>
         </w:tc>
@@ -4731,14 +4114,7 @@
                 <w:b/>
                 <w:bCs/>
               </w:rPr>
-              <w:t>I_0</w:t>
-            </w:r>
-            <w:r>
-              <w:rPr>
-                <w:b/>
-                <w:bCs/>
-              </w:rPr>
-              <w:t>9</w:t>
+              <w:t>I_09</w:t>
             </w:r>
           </w:p>
         </w:tc>
@@ -4754,31 +4130,7 @@
               <w:rPr>
                 <w:lang w:val="es-ES"/>
               </w:rPr>
-              <w:t>I_0</w:t>
-            </w:r>
-            <w:r>
-              <w:rPr>
-                <w:lang w:val="es-ES"/>
-              </w:rPr>
-              <w:t>9</w:t>
-            </w:r>
-            <w:r>
-              <w:rPr>
-                <w:lang w:val="es-ES"/>
-              </w:rPr>
-              <w:t>&lt;</w:t>
-            </w:r>
-            <w:r>
-              <w:rPr>
-                <w:lang w:val="es-ES"/>
-              </w:rPr>
-              <w:t>8</w:t>
-            </w:r>
-            <w:r>
-              <w:rPr>
-                <w:lang w:val="es-ES"/>
-              </w:rPr>
-              <w:t>0</w:t>
+              <w:t>I_09&lt;80</w:t>
             </w:r>
           </w:p>
         </w:tc>
@@ -4815,14 +4167,7 @@
                 <w:b/>
                 <w:bCs/>
               </w:rPr>
-              <w:t>I_</w:t>
-            </w:r>
-            <w:r>
-              <w:rPr>
-                <w:b/>
-                <w:bCs/>
-              </w:rPr>
-              <w:t>10</w:t>
+              <w:t>I_10</w:t>
             </w:r>
           </w:p>
         </w:tc>
@@ -4838,31 +4183,7 @@
               <w:rPr>
                 <w:lang w:val="es-ES"/>
               </w:rPr>
-              <w:t>I_</w:t>
-            </w:r>
-            <w:r>
-              <w:rPr>
-                <w:lang w:val="es-ES"/>
-              </w:rPr>
-              <w:t>10</w:t>
-            </w:r>
-            <w:r>
-              <w:rPr>
-                <w:lang w:val="es-ES"/>
-              </w:rPr>
-              <w:t>&lt;</w:t>
-            </w:r>
-            <w:r>
-              <w:rPr>
-                <w:lang w:val="es-ES"/>
-              </w:rPr>
-              <w:t>7</w:t>
-            </w:r>
-            <w:r>
-              <w:rPr>
-                <w:lang w:val="es-ES"/>
-              </w:rPr>
-              <w:t>0</w:t>
+              <w:t>I_10&lt;70</w:t>
             </w:r>
           </w:p>
         </w:tc>
@@ -4899,14 +4220,7 @@
                 <w:b/>
                 <w:bCs/>
               </w:rPr>
-              <w:t>I_</w:t>
-            </w:r>
-            <w:r>
-              <w:rPr>
-                <w:b/>
-                <w:bCs/>
-              </w:rPr>
-              <w:t>11</w:t>
+              <w:t>I_11</w:t>
             </w:r>
           </w:p>
         </w:tc>
@@ -4922,31 +4236,7 @@
               <w:rPr>
                 <w:lang w:val="es-ES"/>
               </w:rPr>
-              <w:t>I_</w:t>
-            </w:r>
-            <w:r>
-              <w:rPr>
-                <w:lang w:val="es-ES"/>
-              </w:rPr>
-              <w:t>11</w:t>
-            </w:r>
-            <w:r>
-              <w:rPr>
-                <w:lang w:val="es-ES"/>
-              </w:rPr>
-              <w:t>&lt;</w:t>
-            </w:r>
-            <w:r>
-              <w:rPr>
-                <w:lang w:val="es-ES"/>
-              </w:rPr>
-              <w:t>6</w:t>
-            </w:r>
-            <w:r>
-              <w:rPr>
-                <w:lang w:val="es-ES"/>
-              </w:rPr>
-              <w:t>0</w:t>
+              <w:t>I_11&lt;60</w:t>
             </w:r>
           </w:p>
         </w:tc>
@@ -4983,14 +4273,7 @@
                 <w:b/>
                 <w:bCs/>
               </w:rPr>
-              <w:t>I_</w:t>
-            </w:r>
-            <w:r>
-              <w:rPr>
-                <w:b/>
-                <w:bCs/>
-              </w:rPr>
-              <w:t>12</w:t>
+              <w:t>I_12</w:t>
             </w:r>
           </w:p>
         </w:tc>
@@ -5006,31 +4289,7 @@
               <w:rPr>
                 <w:lang w:val="es-ES"/>
               </w:rPr>
-              <w:t>I_</w:t>
-            </w:r>
-            <w:r>
-              <w:rPr>
-                <w:lang w:val="es-ES"/>
-              </w:rPr>
-              <w:t>12</w:t>
-            </w:r>
-            <w:r>
-              <w:rPr>
-                <w:lang w:val="es-ES"/>
-              </w:rPr>
-              <w:t>&lt;</w:t>
-            </w:r>
-            <w:r>
-              <w:rPr>
-                <w:lang w:val="es-ES"/>
-              </w:rPr>
-              <w:t>8</w:t>
-            </w:r>
-            <w:r>
-              <w:rPr>
-                <w:lang w:val="es-ES"/>
-              </w:rPr>
-              <w:t>0</w:t>
+              <w:t>I_12&lt;80</w:t>
             </w:r>
           </w:p>
         </w:tc>
@@ -5067,14 +4326,7 @@
                 <w:b/>
                 <w:bCs/>
               </w:rPr>
-              <w:t>I_</w:t>
-            </w:r>
-            <w:r>
-              <w:rPr>
-                <w:b/>
-                <w:bCs/>
-              </w:rPr>
-              <w:t>13</w:t>
+              <w:t>I_13</w:t>
             </w:r>
           </w:p>
         </w:tc>
@@ -5090,31 +4342,7 @@
               <w:rPr>
                 <w:lang w:val="es-ES"/>
               </w:rPr>
-              <w:t>I_</w:t>
-            </w:r>
-            <w:r>
-              <w:rPr>
-                <w:lang w:val="es-ES"/>
-              </w:rPr>
-              <w:t>13</w:t>
-            </w:r>
-            <w:r>
-              <w:rPr>
-                <w:lang w:val="es-ES"/>
-              </w:rPr>
-              <w:t>&lt;</w:t>
-            </w:r>
-            <w:r>
-              <w:rPr>
-                <w:lang w:val="es-ES"/>
-              </w:rPr>
-              <w:t>7</w:t>
-            </w:r>
-            <w:r>
-              <w:rPr>
-                <w:lang w:val="es-ES"/>
-              </w:rPr>
-              <w:t>0</w:t>
+              <w:t>I_13&lt;70</w:t>
             </w:r>
           </w:p>
         </w:tc>
@@ -5151,14 +4379,7 @@
                 <w:b/>
                 <w:bCs/>
               </w:rPr>
-              <w:t>I_</w:t>
-            </w:r>
-            <w:r>
-              <w:rPr>
-                <w:b/>
-                <w:bCs/>
-              </w:rPr>
-              <w:t>14</w:t>
+              <w:t>I_14</w:t>
             </w:r>
           </w:p>
         </w:tc>
@@ -5174,31 +4395,7 @@
               <w:rPr>
                 <w:lang w:val="es-ES"/>
               </w:rPr>
-              <w:t>I_</w:t>
-            </w:r>
-            <w:r>
-              <w:rPr>
-                <w:lang w:val="es-ES"/>
-              </w:rPr>
-              <w:t>14</w:t>
-            </w:r>
-            <w:r>
-              <w:rPr>
-                <w:lang w:val="es-ES"/>
-              </w:rPr>
-              <w:t>&lt;</w:t>
-            </w:r>
-            <w:r>
-              <w:rPr>
-                <w:lang w:val="es-ES"/>
-              </w:rPr>
-              <w:t>6</w:t>
-            </w:r>
-            <w:r>
-              <w:rPr>
-                <w:lang w:val="es-ES"/>
-              </w:rPr>
-              <w:t>0</w:t>
+              <w:t>I_14&lt;60</w:t>
             </w:r>
           </w:p>
         </w:tc>

</xml_diff>

<commit_message>
TAREA DE CRITERIO DE ACEPTACIÓN 4.5: INFORME DE INCIDENCIAS/REQUESTS.
Añadido apartado "Informe de incidencias y requests" al documento A44
</commit_message>
<xml_diff>
--- a/DocumentationSprint4/IT/S4-IT-A44-SLAPetclinic.docx
+++ b/DocumentationSprint4/IT/S4-IT-A44-SLAPetclinic.docx
@@ -127,6 +127,7 @@
       <w:bookmarkStart w:id="2" w:name="_Toc66120490"/>
       <w:bookmarkStart w:id="3" w:name="_Toc72059537"/>
       <w:bookmarkStart w:id="4" w:name="_Toc72069908"/>
+      <w:bookmarkStart w:id="5" w:name="_Toc73202349"/>
       <w:r>
         <w:rPr>
           <w:noProof/>
@@ -138,6 +139,7 @@
       <w:bookmarkEnd w:id="2"/>
       <w:bookmarkEnd w:id="3"/>
       <w:bookmarkEnd w:id="4"/>
+      <w:bookmarkEnd w:id="5"/>
     </w:p>
     <w:p/>
     <w:p>
@@ -318,10 +320,11 @@
           <w:shd w:val="clear" w:color="auto" w:fill="FFFFFF"/>
         </w:rPr>
       </w:pPr>
-      <w:bookmarkStart w:id="5" w:name="_Toc66120380"/>
-      <w:bookmarkStart w:id="6" w:name="_Toc66120491"/>
-      <w:bookmarkStart w:id="7" w:name="_Toc72059538"/>
-      <w:bookmarkStart w:id="8" w:name="_Toc72069909"/>
+      <w:bookmarkStart w:id="6" w:name="_Toc66120380"/>
+      <w:bookmarkStart w:id="7" w:name="_Toc66120491"/>
+      <w:bookmarkStart w:id="8" w:name="_Toc72059538"/>
+      <w:bookmarkStart w:id="9" w:name="_Toc72069909"/>
+      <w:bookmarkStart w:id="10" w:name="_Toc73202350"/>
       <w:r>
         <w:rPr>
           <w:rStyle w:val="Ttulo1Car"/>
@@ -330,10 +333,11 @@
         </w:rPr>
         <w:t>Tutor:</w:t>
       </w:r>
-      <w:bookmarkEnd w:id="5"/>
       <w:bookmarkEnd w:id="6"/>
       <w:bookmarkEnd w:id="7"/>
       <w:bookmarkEnd w:id="8"/>
+      <w:bookmarkEnd w:id="9"/>
+      <w:bookmarkEnd w:id="10"/>
       <w:r>
         <w:rPr>
           <w:noProof/>
@@ -365,10 +369,11 @@
           <w:shd w:val="clear" w:color="auto" w:fill="FFFFFF"/>
         </w:rPr>
       </w:pPr>
-      <w:bookmarkStart w:id="9" w:name="_Toc66120381"/>
-      <w:bookmarkStart w:id="10" w:name="_Toc66120492"/>
-      <w:bookmarkStart w:id="11" w:name="_Toc72059539"/>
-      <w:bookmarkStart w:id="12" w:name="_Toc72069910"/>
+      <w:bookmarkStart w:id="11" w:name="_Toc66120381"/>
+      <w:bookmarkStart w:id="12" w:name="_Toc66120492"/>
+      <w:bookmarkStart w:id="13" w:name="_Toc72059539"/>
+      <w:bookmarkStart w:id="14" w:name="_Toc72069910"/>
+      <w:bookmarkStart w:id="15" w:name="_Toc73202351"/>
       <w:r>
         <w:rPr>
           <w:rStyle w:val="Ttulo1Car"/>
@@ -377,10 +382,11 @@
         </w:rPr>
         <w:t>Fecha:</w:t>
       </w:r>
-      <w:bookmarkEnd w:id="9"/>
-      <w:bookmarkEnd w:id="10"/>
       <w:bookmarkEnd w:id="11"/>
       <w:bookmarkEnd w:id="12"/>
+      <w:bookmarkEnd w:id="13"/>
+      <w:bookmarkEnd w:id="14"/>
+      <w:bookmarkEnd w:id="15"/>
       <w:r>
         <w:rPr>
           <w:rStyle w:val="Ttulo1Car"/>
@@ -409,10 +415,11 @@
           <w:szCs w:val="28"/>
         </w:rPr>
       </w:pPr>
-      <w:bookmarkStart w:id="13" w:name="_Toc66120382"/>
-      <w:bookmarkStart w:id="14" w:name="_Toc66120493"/>
-      <w:bookmarkStart w:id="15" w:name="_Toc72059540"/>
-      <w:bookmarkStart w:id="16" w:name="_Toc72069911"/>
+      <w:bookmarkStart w:id="16" w:name="_Toc66120382"/>
+      <w:bookmarkStart w:id="17" w:name="_Toc66120493"/>
+      <w:bookmarkStart w:id="18" w:name="_Toc72059540"/>
+      <w:bookmarkStart w:id="19" w:name="_Toc72069911"/>
+      <w:bookmarkStart w:id="20" w:name="_Toc73202352"/>
       <w:r>
         <w:rPr>
           <w:rStyle w:val="Ttulo1Car"/>
@@ -421,10 +428,11 @@
         </w:rPr>
         <w:t>Repositorio:</w:t>
       </w:r>
-      <w:bookmarkEnd w:id="13"/>
-      <w:bookmarkEnd w:id="14"/>
-      <w:bookmarkEnd w:id="15"/>
       <w:bookmarkEnd w:id="16"/>
+      <w:bookmarkEnd w:id="17"/>
+      <w:bookmarkEnd w:id="18"/>
+      <w:bookmarkEnd w:id="19"/>
+      <w:bookmarkEnd w:id="20"/>
       <w:r>
         <w:rPr>
           <w:rStyle w:val="Ttulo1Car"/>
@@ -495,10 +503,11 @@
         </w:rPr>
         <w:t xml:space="preserve">    </w:t>
       </w:r>
-      <w:bookmarkStart w:id="17" w:name="_Toc66120383"/>
-      <w:bookmarkStart w:id="18" w:name="_Toc66120494"/>
-      <w:bookmarkStart w:id="19" w:name="_Toc72059541"/>
-      <w:bookmarkStart w:id="20" w:name="_Toc72069912"/>
+      <w:bookmarkStart w:id="21" w:name="_Toc66120383"/>
+      <w:bookmarkStart w:id="22" w:name="_Toc66120494"/>
+      <w:bookmarkStart w:id="23" w:name="_Toc72059541"/>
+      <w:bookmarkStart w:id="24" w:name="_Toc72069912"/>
+      <w:bookmarkStart w:id="25" w:name="_Toc73202353"/>
       <w:r>
         <w:rPr>
           <w:noProof/>
@@ -517,16 +526,17 @@
         </w:rPr>
         <w:t>-</w:t>
       </w:r>
-      <w:bookmarkEnd w:id="17"/>
-      <w:bookmarkEnd w:id="18"/>
+      <w:bookmarkEnd w:id="21"/>
+      <w:bookmarkEnd w:id="22"/>
       <w:r>
         <w:rPr>
           <w:noProof/>
         </w:rPr>
         <w:t>51</w:t>
       </w:r>
-      <w:bookmarkEnd w:id="19"/>
-      <w:bookmarkEnd w:id="20"/>
+      <w:bookmarkEnd w:id="23"/>
+      <w:bookmarkEnd w:id="24"/>
+      <w:bookmarkEnd w:id="25"/>
     </w:p>
     <w:p>
       <w:pPr>
@@ -538,10 +548,11 @@
           <w:szCs w:val="32"/>
         </w:rPr>
       </w:pPr>
-      <w:bookmarkStart w:id="21" w:name="_Toc66120384"/>
-      <w:bookmarkStart w:id="22" w:name="_Toc66120495"/>
-      <w:bookmarkStart w:id="23" w:name="_Toc72059542"/>
-      <w:bookmarkStart w:id="24" w:name="_Toc72069913"/>
+      <w:bookmarkStart w:id="26" w:name="_Toc66120384"/>
+      <w:bookmarkStart w:id="27" w:name="_Toc66120495"/>
+      <w:bookmarkStart w:id="28" w:name="_Toc72059542"/>
+      <w:bookmarkStart w:id="29" w:name="_Toc72069913"/>
+      <w:bookmarkStart w:id="30" w:name="_Toc73202354"/>
       <w:r>
         <w:rPr>
           <w:noProof/>
@@ -556,7 +567,7 @@
           <w:sz w:val="32"/>
           <w:szCs w:val="32"/>
         </w:rPr>
-        <w:t>2</w:t>
+        <w:t>1</w:t>
       </w:r>
       <w:r>
         <w:rPr>
@@ -566,18 +577,27 @@
         </w:rPr>
         <w:t>.</w:t>
       </w:r>
-      <w:bookmarkEnd w:id="21"/>
-      <w:bookmarkEnd w:id="22"/>
+      <w:bookmarkEnd w:id="26"/>
+      <w:bookmarkEnd w:id="27"/>
       <w:r>
         <w:rPr>
           <w:noProof/>
           <w:sz w:val="32"/>
           <w:szCs w:val="32"/>
         </w:rPr>
-        <w:t>0.0</w:t>
-      </w:r>
-      <w:bookmarkEnd w:id="23"/>
-      <w:bookmarkEnd w:id="24"/>
+        <w:t>2</w:t>
+      </w:r>
+      <w:r>
+        <w:rPr>
+          <w:noProof/>
+          <w:sz w:val="32"/>
+          <w:szCs w:val="32"/>
+        </w:rPr>
+        <w:t>.0</w:t>
+      </w:r>
+      <w:bookmarkEnd w:id="28"/>
+      <w:bookmarkEnd w:id="29"/>
+      <w:bookmarkEnd w:id="30"/>
     </w:p>
     <w:p>
       <w:pPr>
@@ -605,10 +625,11 @@
           <w:szCs w:val="32"/>
         </w:rPr>
       </w:pPr>
-      <w:bookmarkStart w:id="25" w:name="_Toc66120385"/>
-      <w:bookmarkStart w:id="26" w:name="_Toc66120496"/>
-      <w:bookmarkStart w:id="27" w:name="_Toc72059543"/>
-      <w:bookmarkStart w:id="28" w:name="_Toc72069914"/>
+      <w:bookmarkStart w:id="31" w:name="_Toc66120385"/>
+      <w:bookmarkStart w:id="32" w:name="_Toc66120496"/>
+      <w:bookmarkStart w:id="33" w:name="_Toc72059543"/>
+      <w:bookmarkStart w:id="34" w:name="_Toc72069914"/>
+      <w:bookmarkStart w:id="35" w:name="_Toc73202355"/>
       <w:r>
         <w:rPr>
           <w:noProof/>
@@ -618,10 +639,11 @@
         <w:lastRenderedPageBreak/>
         <w:t>Historial de versiones</w:t>
       </w:r>
-      <w:bookmarkEnd w:id="25"/>
-      <w:bookmarkEnd w:id="26"/>
-      <w:bookmarkEnd w:id="27"/>
-      <w:bookmarkEnd w:id="28"/>
+      <w:bookmarkEnd w:id="31"/>
+      <w:bookmarkEnd w:id="32"/>
+      <w:bookmarkEnd w:id="33"/>
+      <w:bookmarkEnd w:id="34"/>
+      <w:bookmarkEnd w:id="35"/>
     </w:p>
     <w:p>
       <w:pPr>
@@ -657,10 +679,11 @@
                 <w:lang w:val="es-ES"/>
               </w:rPr>
             </w:pPr>
-            <w:bookmarkStart w:id="29" w:name="_Toc66120386"/>
-            <w:bookmarkStart w:id="30" w:name="_Toc66120497"/>
-            <w:bookmarkStart w:id="31" w:name="_Toc72059544"/>
-            <w:bookmarkStart w:id="32" w:name="_Toc72069915"/>
+            <w:bookmarkStart w:id="36" w:name="_Toc66120386"/>
+            <w:bookmarkStart w:id="37" w:name="_Toc66120497"/>
+            <w:bookmarkStart w:id="38" w:name="_Toc72059544"/>
+            <w:bookmarkStart w:id="39" w:name="_Toc72069915"/>
+            <w:bookmarkStart w:id="40" w:name="_Toc73202356"/>
             <w:r>
               <w:rPr>
                 <w:noProof/>
@@ -668,70 +691,75 @@
               </w:rPr>
               <w:t>Fecha</w:t>
             </w:r>
-            <w:bookmarkEnd w:id="29"/>
-            <w:bookmarkEnd w:id="30"/>
-            <w:bookmarkEnd w:id="31"/>
-            <w:bookmarkEnd w:id="32"/>
-          </w:p>
-        </w:tc>
-        <w:tc>
-          <w:tcPr>
-            <w:tcW w:w="1030" w:type="dxa"/>
-          </w:tcPr>
-          <w:p>
-            <w:pPr>
-              <w:pStyle w:val="Ttulo2"/>
-              <w:outlineLvl w:val="1"/>
-              <w:rPr>
-                <w:noProof/>
-                <w:lang w:val="es-ES"/>
-              </w:rPr>
-            </w:pPr>
-            <w:bookmarkStart w:id="33" w:name="_Toc66120387"/>
-            <w:bookmarkStart w:id="34" w:name="_Toc66120498"/>
-            <w:bookmarkStart w:id="35" w:name="_Toc72059545"/>
-            <w:bookmarkStart w:id="36" w:name="_Toc72069916"/>
-            <w:r>
-              <w:rPr>
-                <w:noProof/>
-                <w:lang w:val="es-ES"/>
-              </w:rPr>
-              <w:t>Versión</w:t>
-            </w:r>
-            <w:bookmarkEnd w:id="33"/>
-            <w:bookmarkEnd w:id="34"/>
-            <w:bookmarkEnd w:id="35"/>
             <w:bookmarkEnd w:id="36"/>
-          </w:p>
-        </w:tc>
-        <w:tc>
-          <w:tcPr>
-            <w:tcW w:w="5812" w:type="dxa"/>
-          </w:tcPr>
-          <w:p>
-            <w:pPr>
-              <w:pStyle w:val="Ttulo2"/>
-              <w:outlineLvl w:val="1"/>
-              <w:rPr>
-                <w:noProof/>
-                <w:lang w:val="es-ES"/>
-              </w:rPr>
-            </w:pPr>
-            <w:bookmarkStart w:id="37" w:name="_Toc66120388"/>
-            <w:bookmarkStart w:id="38" w:name="_Toc66120499"/>
-            <w:bookmarkStart w:id="39" w:name="_Toc72059546"/>
-            <w:bookmarkStart w:id="40" w:name="_Toc72069917"/>
-            <w:r>
-              <w:rPr>
-                <w:noProof/>
-                <w:lang w:val="es-ES"/>
-              </w:rPr>
-              <w:t>Descripción de los cambios</w:t>
-            </w:r>
             <w:bookmarkEnd w:id="37"/>
             <w:bookmarkEnd w:id="38"/>
             <w:bookmarkEnd w:id="39"/>
             <w:bookmarkEnd w:id="40"/>
+          </w:p>
+        </w:tc>
+        <w:tc>
+          <w:tcPr>
+            <w:tcW w:w="1030" w:type="dxa"/>
+          </w:tcPr>
+          <w:p>
+            <w:pPr>
+              <w:pStyle w:val="Ttulo2"/>
+              <w:outlineLvl w:val="1"/>
+              <w:rPr>
+                <w:noProof/>
+                <w:lang w:val="es-ES"/>
+              </w:rPr>
+            </w:pPr>
+            <w:bookmarkStart w:id="41" w:name="_Toc66120387"/>
+            <w:bookmarkStart w:id="42" w:name="_Toc66120498"/>
+            <w:bookmarkStart w:id="43" w:name="_Toc72059545"/>
+            <w:bookmarkStart w:id="44" w:name="_Toc72069916"/>
+            <w:bookmarkStart w:id="45" w:name="_Toc73202357"/>
+            <w:r>
+              <w:rPr>
+                <w:noProof/>
+                <w:lang w:val="es-ES"/>
+              </w:rPr>
+              <w:t>Versión</w:t>
+            </w:r>
+            <w:bookmarkEnd w:id="41"/>
+            <w:bookmarkEnd w:id="42"/>
+            <w:bookmarkEnd w:id="43"/>
+            <w:bookmarkEnd w:id="44"/>
+            <w:bookmarkEnd w:id="45"/>
+          </w:p>
+        </w:tc>
+        <w:tc>
+          <w:tcPr>
+            <w:tcW w:w="5812" w:type="dxa"/>
+          </w:tcPr>
+          <w:p>
+            <w:pPr>
+              <w:pStyle w:val="Ttulo2"/>
+              <w:outlineLvl w:val="1"/>
+              <w:rPr>
+                <w:noProof/>
+                <w:lang w:val="es-ES"/>
+              </w:rPr>
+            </w:pPr>
+            <w:bookmarkStart w:id="46" w:name="_Toc66120388"/>
+            <w:bookmarkStart w:id="47" w:name="_Toc66120499"/>
+            <w:bookmarkStart w:id="48" w:name="_Toc72059546"/>
+            <w:bookmarkStart w:id="49" w:name="_Toc72069917"/>
+            <w:bookmarkStart w:id="50" w:name="_Toc73202358"/>
+            <w:r>
+              <w:rPr>
+                <w:noProof/>
+                <w:lang w:val="es-ES"/>
+              </w:rPr>
+              <w:t>Descripción de los cambios</w:t>
+            </w:r>
+            <w:bookmarkEnd w:id="46"/>
+            <w:bookmarkEnd w:id="47"/>
+            <w:bookmarkEnd w:id="48"/>
+            <w:bookmarkEnd w:id="49"/>
+            <w:bookmarkEnd w:id="50"/>
           </w:p>
         </w:tc>
       </w:tr>
@@ -869,7 +897,31 @@
               <w:rPr>
                 <w:noProof/>
               </w:rPr>
-              <w:t>V2.0.0</w:t>
+              <w:t>V</w:t>
+            </w:r>
+            <w:r>
+              <w:rPr>
+                <w:noProof/>
+              </w:rPr>
+              <w:t>1</w:t>
+            </w:r>
+            <w:r>
+              <w:rPr>
+                <w:noProof/>
+              </w:rPr>
+              <w:t>.</w:t>
+            </w:r>
+            <w:r>
+              <w:rPr>
+                <w:noProof/>
+              </w:rPr>
+              <w:t>1</w:t>
+            </w:r>
+            <w:r>
+              <w:rPr>
+                <w:noProof/>
+              </w:rPr>
+              <w:t>.0</w:t>
             </w:r>
           </w:p>
         </w:tc>
@@ -892,16 +944,79 @@
               <w:rPr>
                 <w:noProof/>
               </w:rPr>
-              <w:t>Aprobado por los miembros del grupo.</w:t>
+              <w:t>Aprobado por los miembros del grupo</w:t>
+            </w:r>
+            <w:r>
+              <w:rPr>
+                <w:noProof/>
+              </w:rPr>
+              <w:t xml:space="preserve"> hasta el apartado de “Penalizaciones”.</w:t>
+            </w:r>
+          </w:p>
+        </w:tc>
+      </w:tr>
+      <w:tr>
+        <w:tc>
+          <w:tcPr>
+            <w:tcW w:w="1375" w:type="dxa"/>
+          </w:tcPr>
+          <w:p>
+            <w:pPr>
+              <w:rPr>
+                <w:noProof/>
+              </w:rPr>
+            </w:pPr>
+            <w:r>
+              <w:rPr>
+                <w:noProof/>
+              </w:rPr>
+              <w:t>29/05/2021</w:t>
+            </w:r>
+          </w:p>
+        </w:tc>
+        <w:tc>
+          <w:tcPr>
+            <w:tcW w:w="1030" w:type="dxa"/>
+          </w:tcPr>
+          <w:p>
+            <w:pPr>
+              <w:rPr>
+                <w:noProof/>
+              </w:rPr>
+            </w:pPr>
+            <w:r>
+              <w:rPr>
+                <w:noProof/>
+              </w:rPr>
+              <w:t>V1.2.0</w:t>
+            </w:r>
+          </w:p>
+        </w:tc>
+        <w:tc>
+          <w:tcPr>
+            <w:tcW w:w="5812" w:type="dxa"/>
+          </w:tcPr>
+          <w:p>
+            <w:pPr>
+              <w:pStyle w:val="Prrafodelista"/>
+              <w:numPr>
+                <w:ilvl w:val="0"/>
+                <w:numId w:val="2"/>
+              </w:numPr>
+              <w:rPr>
+                <w:noProof/>
+              </w:rPr>
+            </w:pPr>
+            <w:r>
+              <w:rPr>
+                <w:noProof/>
+              </w:rPr>
+              <w:t>Añadido apartado de “Informe de incidencias y peticiones de usuario”.</w:t>
             </w:r>
           </w:p>
         </w:tc>
       </w:tr>
     </w:tbl>
-    <w:p/>
-    <w:p/>
-    <w:p/>
-    <w:p/>
     <w:p/>
     <w:p/>
     <w:p/>
@@ -1009,7 +1124,7 @@
               <w:lang w:eastAsia="es-ES"/>
             </w:rPr>
           </w:pPr>
-          <w:hyperlink w:anchor="_Toc72069918" w:history="1">
+          <w:hyperlink w:anchor="_Toc73202359" w:history="1">
             <w:r>
               <w:rPr>
                 <w:rStyle w:val="Hipervnculo"/>
@@ -1038,7 +1153,7 @@
                 <w:noProof/>
                 <w:webHidden/>
               </w:rPr>
-              <w:instrText xml:space="preserve"> PAGEREF _Toc72069918 \h </w:instrText>
+              <w:instrText xml:space="preserve"> PAGEREF _Toc73202359 \h </w:instrText>
             </w:r>
             <w:r>
               <w:rPr>
@@ -1083,7 +1198,7 @@
               <w:lang w:eastAsia="es-ES"/>
             </w:rPr>
           </w:pPr>
-          <w:hyperlink w:anchor="_Toc72069919" w:history="1">
+          <w:hyperlink w:anchor="_Toc73202360" w:history="1">
             <w:r>
               <w:rPr>
                 <w:rStyle w:val="Hipervnculo"/>
@@ -1110,7 +1225,7 @@
                 <w:noProof/>
                 <w:webHidden/>
               </w:rPr>
-              <w:instrText xml:space="preserve"> PAGEREF _Toc72069919 \h </w:instrText>
+              <w:instrText xml:space="preserve"> PAGEREF _Toc73202360 \h </w:instrText>
             </w:r>
             <w:r>
               <w:rPr>
@@ -1155,7 +1270,7 @@
               <w:lang w:eastAsia="es-ES"/>
             </w:rPr>
           </w:pPr>
-          <w:hyperlink w:anchor="_Toc72069920" w:history="1">
+          <w:hyperlink w:anchor="_Toc73202361" w:history="1">
             <w:r>
               <w:rPr>
                 <w:rStyle w:val="Hipervnculo"/>
@@ -1182,7 +1297,7 @@
                 <w:noProof/>
                 <w:webHidden/>
               </w:rPr>
-              <w:instrText xml:space="preserve"> PAGEREF _Toc72069920 \h </w:instrText>
+              <w:instrText xml:space="preserve"> PAGEREF _Toc73202361 \h </w:instrText>
             </w:r>
             <w:r>
               <w:rPr>
@@ -1202,7 +1317,7 @@
                 <w:noProof/>
                 <w:webHidden/>
               </w:rPr>
-              <w:t>4</w:t>
+              <w:t>5</w:t>
             </w:r>
             <w:r>
               <w:rPr>
@@ -1227,7 +1342,7 @@
               <w:lang w:eastAsia="es-ES"/>
             </w:rPr>
           </w:pPr>
-          <w:hyperlink w:anchor="_Toc72069921" w:history="1">
+          <w:hyperlink w:anchor="_Toc73202362" w:history="1">
             <w:r>
               <w:rPr>
                 <w:rStyle w:val="Hipervnculo"/>
@@ -1254,7 +1369,7 @@
                 <w:noProof/>
                 <w:webHidden/>
               </w:rPr>
-              <w:instrText xml:space="preserve"> PAGEREF _Toc72069921 \h </w:instrText>
+              <w:instrText xml:space="preserve"> PAGEREF _Toc73202362 \h </w:instrText>
             </w:r>
             <w:r>
               <w:rPr>
@@ -1299,7 +1414,7 @@
               <w:lang w:eastAsia="es-ES"/>
             </w:rPr>
           </w:pPr>
-          <w:hyperlink w:anchor="_Toc72069922" w:history="1">
+          <w:hyperlink w:anchor="_Toc73202363" w:history="1">
             <w:r>
               <w:rPr>
                 <w:rStyle w:val="Hipervnculo"/>
@@ -1326,7 +1441,7 @@
                 <w:noProof/>
                 <w:webHidden/>
               </w:rPr>
-              <w:instrText xml:space="preserve"> PAGEREF _Toc72069922 \h </w:instrText>
+              <w:instrText xml:space="preserve"> PAGEREF _Toc73202363 \h </w:instrText>
             </w:r>
             <w:r>
               <w:rPr>
@@ -1346,7 +1461,79 @@
                 <w:noProof/>
                 <w:webHidden/>
               </w:rPr>
-              <w:t>9</w:t>
+              <w:t>10</w:t>
+            </w:r>
+            <w:r>
+              <w:rPr>
+                <w:noProof/>
+                <w:webHidden/>
+              </w:rPr>
+              <w:fldChar w:fldCharType="end"/>
+            </w:r>
+          </w:hyperlink>
+        </w:p>
+        <w:p>
+          <w:pPr>
+            <w:pStyle w:val="TDC1"/>
+            <w:tabs>
+              <w:tab w:val="right" w:leader="dot" w:pos="8494"/>
+            </w:tabs>
+            <w:rPr>
+              <w:rFonts w:eastAsiaTheme="minorEastAsia"/>
+              <w:noProof/>
+              <w:sz w:val="22"/>
+              <w:szCs w:val="22"/>
+              <w:lang w:eastAsia="es-ES"/>
+            </w:rPr>
+          </w:pPr>
+          <w:hyperlink w:anchor="_Toc73202364" w:history="1">
+            <w:r>
+              <w:rPr>
+                <w:rStyle w:val="Hipervnculo"/>
+                <w:noProof/>
+              </w:rPr>
+              <w:t>INFORME DE INCIDENCIAS Y PETICIONES DE USUARIO.</w:t>
+            </w:r>
+            <w:r>
+              <w:rPr>
+                <w:noProof/>
+                <w:webHidden/>
+              </w:rPr>
+              <w:tab/>
+            </w:r>
+            <w:r>
+              <w:rPr>
+                <w:noProof/>
+                <w:webHidden/>
+              </w:rPr>
+              <w:fldChar w:fldCharType="begin"/>
+            </w:r>
+            <w:r>
+              <w:rPr>
+                <w:noProof/>
+                <w:webHidden/>
+              </w:rPr>
+              <w:instrText xml:space="preserve"> PAGEREF _Toc73202364 \h </w:instrText>
+            </w:r>
+            <w:r>
+              <w:rPr>
+                <w:noProof/>
+                <w:webHidden/>
+              </w:rPr>
+            </w:r>
+            <w:r>
+              <w:rPr>
+                <w:noProof/>
+                <w:webHidden/>
+              </w:rPr>
+              <w:fldChar w:fldCharType="separate"/>
+            </w:r>
+            <w:r>
+              <w:rPr>
+                <w:noProof/>
+                <w:webHidden/>
+              </w:rPr>
+              <w:t>11</w:t>
             </w:r>
             <w:r>
               <w:rPr>
@@ -1431,7 +1618,7 @@
           <w:lang w:eastAsia="es-ES"/>
         </w:rPr>
       </w:pPr>
-      <w:bookmarkStart w:id="41" w:name="_Toc72069918"/>
+      <w:bookmarkStart w:id="51" w:name="_Toc73202359"/>
       <w:r>
         <w:rPr>
           <w:rFonts w:eastAsia="Times New Roman"/>
@@ -1440,7 +1627,7 @@
         <w:lastRenderedPageBreak/>
         <w:t>DEFINICIÓN DEL ACUERDO A NIVEL DE SERVICIO.</w:t>
       </w:r>
-      <w:bookmarkEnd w:id="41"/>
+      <w:bookmarkEnd w:id="51"/>
     </w:p>
     <w:p/>
     <w:p>
@@ -1506,11 +1693,11 @@
       <w:pPr>
         <w:pStyle w:val="Ttulo1"/>
       </w:pPr>
-      <w:bookmarkStart w:id="42" w:name="_Toc72069919"/>
+      <w:bookmarkStart w:id="52" w:name="_Toc73202360"/>
       <w:r>
         <w:t>CONDICIONES DE MEDIDA</w:t>
       </w:r>
-      <w:bookmarkEnd w:id="42"/>
+      <w:bookmarkEnd w:id="52"/>
     </w:p>
     <w:p/>
     <w:p>
@@ -1552,14 +1739,14 @@
       <w:pPr>
         <w:pStyle w:val="Ttulo1"/>
       </w:pPr>
-      <w:bookmarkStart w:id="43" w:name="_Toc72069920"/>
+      <w:bookmarkStart w:id="53" w:name="_Toc73202361"/>
       <w:r>
         <w:t>PERIODOS DE CARENCIA DE PENALIZACIONES</w:t>
       </w:r>
       <w:r>
         <w:t>.</w:t>
       </w:r>
-      <w:bookmarkEnd w:id="43"/>
+      <w:bookmarkEnd w:id="53"/>
     </w:p>
     <w:p/>
     <w:p>
@@ -1577,12 +1764,12 @@
       <w:pPr>
         <w:pStyle w:val="Ttulo1"/>
       </w:pPr>
-      <w:bookmarkStart w:id="44" w:name="_Toc72069921"/>
+      <w:bookmarkStart w:id="54" w:name="_Toc73202362"/>
       <w:r>
         <w:lastRenderedPageBreak/>
         <w:t>INDICADORES.</w:t>
       </w:r>
-      <w:bookmarkEnd w:id="44"/>
+      <w:bookmarkEnd w:id="54"/>
     </w:p>
     <w:p/>
     <w:p/>
@@ -3501,11 +3688,11 @@
       <w:pPr>
         <w:pStyle w:val="Ttulo1"/>
       </w:pPr>
-      <w:bookmarkStart w:id="45" w:name="_Toc72069922"/>
+      <w:bookmarkStart w:id="55" w:name="_Toc73202363"/>
       <w:r>
         <w:t>PENALIZACIONES.</w:t>
       </w:r>
-      <w:bookmarkEnd w:id="45"/>
+      <w:bookmarkEnd w:id="55"/>
     </w:p>
     <w:p/>
     <w:p>
@@ -4416,16 +4603,665 @@
     </w:tbl>
     <w:p/>
     <w:p/>
-    <w:p/>
-    <w:p/>
-    <w:p/>
-    <w:p/>
-    <w:p/>
-    <w:p/>
-    <w:p/>
+    <w:p>
+      <w:pPr>
+        <w:pStyle w:val="Ttulo1"/>
+      </w:pPr>
+      <w:bookmarkStart w:id="56" w:name="_Toc73202364"/>
+      <w:r>
+        <w:t>INFORME DE INCIDENCIAS Y PETICIONES DE USUARIO.</w:t>
+      </w:r>
+      <w:bookmarkEnd w:id="56"/>
+    </w:p>
+    <w:p/>
+    <w:p/>
+    <w:tbl>
+      <w:tblPr>
+        <w:tblStyle w:val="Tablaconcuadrcula"/>
+        <w:tblW w:w="9067" w:type="dxa"/>
+        <w:tblLook w:val="04A0" w:firstRow="1" w:lastRow="0" w:firstColumn="1" w:lastColumn="0" w:noHBand="0" w:noVBand="1"/>
+      </w:tblPr>
+      <w:tblGrid>
+        <w:gridCol w:w="2689"/>
+        <w:gridCol w:w="2126"/>
+        <w:gridCol w:w="2126"/>
+        <w:gridCol w:w="2126"/>
+      </w:tblGrid>
+      <w:tr>
+        <w:tc>
+          <w:tcPr>
+            <w:tcW w:w="2689" w:type="dxa"/>
+            <w:shd w:val="clear" w:color="auto" w:fill="BFBFBF" w:themeFill="background1" w:themeFillShade="BF"/>
+          </w:tcPr>
+          <w:p>
+            <w:pPr>
+              <w:jc w:val="center"/>
+            </w:pPr>
+            <w:r>
+              <w:t>Identificador</w:t>
+            </w:r>
+            <w:r>
+              <w:t>es</w:t>
+            </w:r>
+          </w:p>
+        </w:tc>
+        <w:tc>
+          <w:tcPr>
+            <w:tcW w:w="2126" w:type="dxa"/>
+            <w:shd w:val="clear" w:color="auto" w:fill="BFBFBF" w:themeFill="background1" w:themeFillShade="BF"/>
+          </w:tcPr>
+          <w:p>
+            <w:pPr>
+              <w:jc w:val="center"/>
+            </w:pPr>
+            <w:r>
+              <w:t>TTO</w:t>
+            </w:r>
+          </w:p>
+          <w:p>
+            <w:pPr>
+              <w:jc w:val="center"/>
+            </w:pPr>
+            <w:r>
+              <w:t>delay</w:t>
+            </w:r>
+          </w:p>
+        </w:tc>
+        <w:tc>
+          <w:tcPr>
+            <w:tcW w:w="2126" w:type="dxa"/>
+            <w:shd w:val="clear" w:color="auto" w:fill="BFBFBF" w:themeFill="background1" w:themeFillShade="BF"/>
+          </w:tcPr>
+          <w:p>
+            <w:pPr>
+              <w:jc w:val="center"/>
+            </w:pPr>
+            <w:r>
+              <w:t>TTR</w:t>
+            </w:r>
+          </w:p>
+          <w:p>
+            <w:pPr>
+              <w:jc w:val="center"/>
+            </w:pPr>
+            <w:r>
+              <w:t>delay</w:t>
+            </w:r>
+          </w:p>
+        </w:tc>
+        <w:tc>
+          <w:tcPr>
+            <w:tcW w:w="2126" w:type="dxa"/>
+            <w:shd w:val="clear" w:color="auto" w:fill="BFBFBF" w:themeFill="background1" w:themeFillShade="BF"/>
+          </w:tcPr>
+          <w:p>
+            <w:pPr>
+              <w:jc w:val="center"/>
+            </w:pPr>
+            <w:r>
+              <w:t>Tiempo entre creación y cierre del issue en Github</w:t>
+            </w:r>
+          </w:p>
+        </w:tc>
+      </w:tr>
+      <w:tr>
+        <w:tc>
+          <w:tcPr>
+            <w:tcW w:w="2689" w:type="dxa"/>
+          </w:tcPr>
+          <w:p>
+            <w:pPr>
+              <w:jc w:val="center"/>
+            </w:pPr>
+            <w:hyperlink r:id="rId12" w:history="1">
+              <w:r>
+                <w:t>I-000882</w:t>
+              </w:r>
+            </w:hyperlink>
+          </w:p>
+        </w:tc>
+        <w:tc>
+          <w:tcPr>
+            <w:tcW w:w="2126" w:type="dxa"/>
+          </w:tcPr>
+          <w:p>
+            <w:pPr>
+              <w:jc w:val="center"/>
+            </w:pPr>
+            <w:r>
+              <w:t>0s</w:t>
+            </w:r>
+          </w:p>
+        </w:tc>
+        <w:tc>
+          <w:tcPr>
+            <w:tcW w:w="2126" w:type="dxa"/>
+            <w:shd w:val="clear" w:color="auto" w:fill="auto"/>
+          </w:tcPr>
+          <w:p>
+            <w:pPr>
+              <w:jc w:val="center"/>
+            </w:pPr>
+            <w:r>
+              <w:t>4d 12h 59min 4s</w:t>
+            </w:r>
+          </w:p>
+        </w:tc>
+        <w:tc>
+          <w:tcPr>
+            <w:tcW w:w="2126" w:type="dxa"/>
+          </w:tcPr>
+          <w:p>
+            <w:r>
+              <w:t>1d</w:t>
+            </w:r>
+          </w:p>
+        </w:tc>
+      </w:tr>
+      <w:tr>
+        <w:tc>
+          <w:tcPr>
+            <w:tcW w:w="2689" w:type="dxa"/>
+          </w:tcPr>
+          <w:p>
+            <w:pPr>
+              <w:jc w:val="center"/>
+            </w:pPr>
+            <w:hyperlink r:id="rId13" w:history="1">
+              <w:r>
+                <w:t>I-000877</w:t>
+              </w:r>
+            </w:hyperlink>
+          </w:p>
+        </w:tc>
+        <w:tc>
+          <w:tcPr>
+            <w:tcW w:w="2126" w:type="dxa"/>
+          </w:tcPr>
+          <w:p>
+            <w:pPr>
+              <w:jc w:val="center"/>
+            </w:pPr>
+            <w:r>
+              <w:t>0s</w:t>
+            </w:r>
+          </w:p>
+        </w:tc>
+        <w:tc>
+          <w:tcPr>
+            <w:tcW w:w="2126" w:type="dxa"/>
+            <w:shd w:val="clear" w:color="auto" w:fill="auto"/>
+          </w:tcPr>
+          <w:p>
+            <w:pPr>
+              <w:jc w:val="center"/>
+            </w:pPr>
+            <w:r>
+              <w:t>3d 19h 48min 26s</w:t>
+            </w:r>
+          </w:p>
+        </w:tc>
+        <w:tc>
+          <w:tcPr>
+            <w:tcW w:w="2126" w:type="dxa"/>
+          </w:tcPr>
+          <w:p>
+            <w:r>
+              <w:t>1d</w:t>
+            </w:r>
+          </w:p>
+        </w:tc>
+      </w:tr>
+      <w:tr>
+        <w:tc>
+          <w:tcPr>
+            <w:tcW w:w="2689" w:type="dxa"/>
+          </w:tcPr>
+          <w:p>
+            <w:pPr>
+              <w:jc w:val="center"/>
+            </w:pPr>
+            <w:hyperlink r:id="rId14" w:history="1">
+              <w:r>
+                <w:t>I-000870</w:t>
+              </w:r>
+            </w:hyperlink>
+          </w:p>
+        </w:tc>
+        <w:tc>
+          <w:tcPr>
+            <w:tcW w:w="2126" w:type="dxa"/>
+          </w:tcPr>
+          <w:p>
+            <w:pPr>
+              <w:jc w:val="center"/>
+            </w:pPr>
+            <w:r>
+              <w:t>0s</w:t>
+            </w:r>
+          </w:p>
+        </w:tc>
+        <w:tc>
+          <w:tcPr>
+            <w:tcW w:w="2126" w:type="dxa"/>
+            <w:shd w:val="clear" w:color="auto" w:fill="auto"/>
+          </w:tcPr>
+          <w:p>
+            <w:pPr>
+              <w:jc w:val="center"/>
+            </w:pPr>
+            <w:r>
+              <w:t>10h 41min 49s</w:t>
+            </w:r>
+          </w:p>
+        </w:tc>
+        <w:tc>
+          <w:tcPr>
+            <w:tcW w:w="2126" w:type="dxa"/>
+          </w:tcPr>
+          <w:p>
+            <w:r>
+              <w:t>2d</w:t>
+            </w:r>
+          </w:p>
+        </w:tc>
+      </w:tr>
+      <w:tr>
+        <w:tc>
+          <w:tcPr>
+            <w:tcW w:w="2689" w:type="dxa"/>
+          </w:tcPr>
+          <w:p>
+            <w:pPr>
+              <w:jc w:val="center"/>
+            </w:pPr>
+            <w:hyperlink r:id="rId15" w:history="1">
+              <w:r>
+                <w:t>I-000868</w:t>
+              </w:r>
+            </w:hyperlink>
+          </w:p>
+        </w:tc>
+        <w:tc>
+          <w:tcPr>
+            <w:tcW w:w="2126" w:type="dxa"/>
+          </w:tcPr>
+          <w:p>
+            <w:pPr>
+              <w:jc w:val="center"/>
+            </w:pPr>
+            <w:r>
+              <w:t>0s</w:t>
+            </w:r>
+          </w:p>
+        </w:tc>
+        <w:tc>
+          <w:tcPr>
+            <w:tcW w:w="2126" w:type="dxa"/>
+            <w:shd w:val="clear" w:color="auto" w:fill="auto"/>
+          </w:tcPr>
+          <w:p>
+            <w:pPr>
+              <w:jc w:val="center"/>
+            </w:pPr>
+            <w:r>
+              <w:t>1d 15h 58min 29s</w:t>
+            </w:r>
+          </w:p>
+        </w:tc>
+        <w:tc>
+          <w:tcPr>
+            <w:tcW w:w="2126" w:type="dxa"/>
+          </w:tcPr>
+          <w:p>
+            <w:r>
+              <w:t>1d</w:t>
+            </w:r>
+          </w:p>
+        </w:tc>
+      </w:tr>
+      <w:tr>
+        <w:tc>
+          <w:tcPr>
+            <w:tcW w:w="2689" w:type="dxa"/>
+          </w:tcPr>
+          <w:p>
+            <w:pPr>
+              <w:jc w:val="center"/>
+            </w:pPr>
+            <w:hyperlink r:id="rId16" w:history="1">
+              <w:r>
+                <w:t>I-000867</w:t>
+              </w:r>
+            </w:hyperlink>
+          </w:p>
+        </w:tc>
+        <w:tc>
+          <w:tcPr>
+            <w:tcW w:w="2126" w:type="dxa"/>
+          </w:tcPr>
+          <w:p>
+            <w:pPr>
+              <w:jc w:val="center"/>
+            </w:pPr>
+            <w:r>
+              <w:t>0s</w:t>
+            </w:r>
+          </w:p>
+        </w:tc>
+        <w:tc>
+          <w:tcPr>
+            <w:tcW w:w="2126" w:type="dxa"/>
+            <w:shd w:val="clear" w:color="auto" w:fill="auto"/>
+          </w:tcPr>
+          <w:p>
+            <w:pPr>
+              <w:jc w:val="center"/>
+            </w:pPr>
+            <w:r>
+              <w:t>19h 46min 23s</w:t>
+            </w:r>
+          </w:p>
+        </w:tc>
+        <w:tc>
+          <w:tcPr>
+            <w:tcW w:w="2126" w:type="dxa"/>
+          </w:tcPr>
+          <w:p>
+            <w:r>
+              <w:t>1d</w:t>
+            </w:r>
+          </w:p>
+        </w:tc>
+      </w:tr>
+      <w:tr>
+        <w:tc>
+          <w:tcPr>
+            <w:tcW w:w="2689" w:type="dxa"/>
+          </w:tcPr>
+          <w:p>
+            <w:pPr>
+              <w:jc w:val="center"/>
+            </w:pPr>
+            <w:hyperlink r:id="rId17" w:history="1">
+              <w:r>
+                <w:t>R-000884</w:t>
+              </w:r>
+            </w:hyperlink>
+          </w:p>
+        </w:tc>
+        <w:tc>
+          <w:tcPr>
+            <w:tcW w:w="2126" w:type="dxa"/>
+          </w:tcPr>
+          <w:p>
+            <w:pPr>
+              <w:jc w:val="center"/>
+            </w:pPr>
+            <w:r>
+              <w:t>0s</w:t>
+            </w:r>
+          </w:p>
+        </w:tc>
+        <w:tc>
+          <w:tcPr>
+            <w:tcW w:w="2126" w:type="dxa"/>
+            <w:shd w:val="clear" w:color="auto" w:fill="auto"/>
+          </w:tcPr>
+          <w:p>
+            <w:pPr>
+              <w:jc w:val="center"/>
+            </w:pPr>
+            <w:r>
+              <w:t>0s</w:t>
+            </w:r>
+          </w:p>
+        </w:tc>
+        <w:tc>
+          <w:tcPr>
+            <w:tcW w:w="2126" w:type="dxa"/>
+          </w:tcPr>
+          <w:p>
+            <w:r>
+              <w:t>2d</w:t>
+            </w:r>
+          </w:p>
+        </w:tc>
+      </w:tr>
+      <w:tr>
+        <w:tc>
+          <w:tcPr>
+            <w:tcW w:w="2689" w:type="dxa"/>
+          </w:tcPr>
+          <w:p>
+            <w:pPr>
+              <w:jc w:val="center"/>
+            </w:pPr>
+            <w:hyperlink r:id="rId18" w:history="1">
+              <w:r>
+                <w:t>R-000878</w:t>
+              </w:r>
+            </w:hyperlink>
+          </w:p>
+        </w:tc>
+        <w:tc>
+          <w:tcPr>
+            <w:tcW w:w="2126" w:type="dxa"/>
+          </w:tcPr>
+          <w:p>
+            <w:pPr>
+              <w:jc w:val="center"/>
+            </w:pPr>
+            <w:r>
+              <w:t>0s</w:t>
+            </w:r>
+          </w:p>
+        </w:tc>
+        <w:tc>
+          <w:tcPr>
+            <w:tcW w:w="2126" w:type="dxa"/>
+            <w:shd w:val="clear" w:color="auto" w:fill="auto"/>
+          </w:tcPr>
+          <w:p>
+            <w:pPr>
+              <w:jc w:val="center"/>
+            </w:pPr>
+            <w:r>
+              <w:t>0s</w:t>
+            </w:r>
+          </w:p>
+        </w:tc>
+        <w:tc>
+          <w:tcPr>
+            <w:tcW w:w="2126" w:type="dxa"/>
+          </w:tcPr>
+          <w:p>
+            <w:r>
+              <w:t>2d</w:t>
+            </w:r>
+          </w:p>
+        </w:tc>
+      </w:tr>
+      <w:tr>
+        <w:tc>
+          <w:tcPr>
+            <w:tcW w:w="2689" w:type="dxa"/>
+          </w:tcPr>
+          <w:p>
+            <w:pPr>
+              <w:jc w:val="center"/>
+            </w:pPr>
+            <w:hyperlink r:id="rId19" w:history="1">
+              <w:r>
+                <w:t>R-000872</w:t>
+              </w:r>
+            </w:hyperlink>
+          </w:p>
+        </w:tc>
+        <w:tc>
+          <w:tcPr>
+            <w:tcW w:w="2126" w:type="dxa"/>
+          </w:tcPr>
+          <w:p>
+            <w:pPr>
+              <w:jc w:val="center"/>
+            </w:pPr>
+            <w:r>
+              <w:t>0s</w:t>
+            </w:r>
+          </w:p>
+        </w:tc>
+        <w:tc>
+          <w:tcPr>
+            <w:tcW w:w="2126" w:type="dxa"/>
+            <w:shd w:val="clear" w:color="auto" w:fill="FFFFFF" w:themeFill="background1"/>
+          </w:tcPr>
+          <w:p>
+            <w:pPr>
+              <w:jc w:val="center"/>
+            </w:pPr>
+            <w:r>
+              <w:t>1d 3h 56min 36s</w:t>
+            </w:r>
+          </w:p>
+        </w:tc>
+        <w:tc>
+          <w:tcPr>
+            <w:tcW w:w="2126" w:type="dxa"/>
+          </w:tcPr>
+          <w:p>
+            <w:r>
+              <w:t>2d</w:t>
+            </w:r>
+          </w:p>
+        </w:tc>
+      </w:tr>
+      <w:tr>
+        <w:tc>
+          <w:tcPr>
+            <w:tcW w:w="2689" w:type="dxa"/>
+          </w:tcPr>
+          <w:p>
+            <w:pPr>
+              <w:jc w:val="center"/>
+            </w:pPr>
+            <w:hyperlink r:id="rId20" w:history="1">
+              <w:r>
+                <w:t>R-000871</w:t>
+              </w:r>
+            </w:hyperlink>
+          </w:p>
+        </w:tc>
+        <w:tc>
+          <w:tcPr>
+            <w:tcW w:w="2126" w:type="dxa"/>
+          </w:tcPr>
+          <w:p>
+            <w:pPr>
+              <w:jc w:val="center"/>
+            </w:pPr>
+            <w:r>
+              <w:t>0s</w:t>
+            </w:r>
+          </w:p>
+        </w:tc>
+        <w:tc>
+          <w:tcPr>
+            <w:tcW w:w="2126" w:type="dxa"/>
+            <w:shd w:val="clear" w:color="auto" w:fill="auto"/>
+          </w:tcPr>
+          <w:p>
+            <w:pPr>
+              <w:jc w:val="center"/>
+            </w:pPr>
+            <w:r>
+              <w:t>0s</w:t>
+            </w:r>
+          </w:p>
+        </w:tc>
+        <w:tc>
+          <w:tcPr>
+            <w:tcW w:w="2126" w:type="dxa"/>
+          </w:tcPr>
+          <w:p>
+            <w:r>
+              <w:t>1d</w:t>
+            </w:r>
+          </w:p>
+        </w:tc>
+      </w:tr>
+      <w:tr>
+        <w:tc>
+          <w:tcPr>
+            <w:tcW w:w="2689" w:type="dxa"/>
+          </w:tcPr>
+          <w:p>
+            <w:pPr>
+              <w:jc w:val="center"/>
+            </w:pPr>
+            <w:hyperlink r:id="rId21" w:history="1">
+              <w:r>
+                <w:t>R-000869</w:t>
+              </w:r>
+            </w:hyperlink>
+          </w:p>
+        </w:tc>
+        <w:tc>
+          <w:tcPr>
+            <w:tcW w:w="2126" w:type="dxa"/>
+          </w:tcPr>
+          <w:p>
+            <w:pPr>
+              <w:jc w:val="center"/>
+            </w:pPr>
+            <w:r>
+              <w:t>0s</w:t>
+            </w:r>
+          </w:p>
+        </w:tc>
+        <w:tc>
+          <w:tcPr>
+            <w:tcW w:w="2126" w:type="dxa"/>
+            <w:shd w:val="clear" w:color="auto" w:fill="auto"/>
+          </w:tcPr>
+          <w:p>
+            <w:pPr>
+              <w:jc w:val="center"/>
+            </w:pPr>
+            <w:r>
+              <w:t>2d 21h 14min 9s</w:t>
+            </w:r>
+          </w:p>
+        </w:tc>
+        <w:tc>
+          <w:tcPr>
+            <w:tcW w:w="2126" w:type="dxa"/>
+          </w:tcPr>
+          <w:p>
+            <w:r>
+              <w:t>2d</w:t>
+            </w:r>
+          </w:p>
+        </w:tc>
+      </w:tr>
+    </w:tbl>
+    <w:p/>
+    <w:p>
+      <w:pPr>
+        <w:jc w:val="both"/>
+      </w:pPr>
+    </w:p>
+    <w:p>
+      <w:pPr>
+        <w:jc w:val="both"/>
+      </w:pPr>
+      <w:r>
+        <w:t>Es posible que algunos tiempos de creación de las issues en Github no coincidan con las fechas de asignación y cierre en ITop pues algunas issues se cerraron posteriormente en vez de en el momento de cierre de la incidencia o petición en ITop.</w:t>
+      </w:r>
+    </w:p>
     <w:sectPr>
-      <w:headerReference w:type="default" r:id="rId12"/>
-      <w:footerReference w:type="default" r:id="rId13"/>
+      <w:headerReference w:type="default" r:id="rId22"/>
+      <w:footerReference w:type="default" r:id="rId23"/>
       <w:pgSz w:w="11906" w:h="16838"/>
       <w:pgMar w:top="1417" w:right="1701" w:bottom="1417" w:left="1701" w:header="708" w:footer="708" w:gutter="0"/>
       <w:cols w:space="708"/>
@@ -6587,6 +7423,11 @@
       <w:szCs w:val="18"/>
     </w:rPr>
   </w:style>
+  <w:style w:type="character" w:customStyle="1" w:styleId="object-ref">
+    <w:name w:val="object-ref"/>
+    <w:basedOn w:val="Fuentedeprrafopredeter"/>
+    <w:rsid w:val="00370810"/>
+  </w:style>
 </w:styles>
 </file>
 

</xml_diff>